<commit_message>
update report -- smallst
</commit_message>
<xml_diff>
--- a/项目报告组队部分.docx
+++ b/项目报告组队部分.docx
@@ -1,6 +1,6 @@
 
 <file path=word/document.xml><?xml version="1.0" encoding="utf-8"?>
-<w:document xmlns:wpc="http://schemas.microsoft.com/office/word/2010/wordprocessingCanvas" xmlns:mc="http://schemas.openxmlformats.org/markup-compatibility/2006" xmlns:o="urn:schemas-microsoft-com:office:office" xmlns:r="http://schemas.openxmlformats.org/officeDocument/2006/relationships" xmlns:m="http://schemas.openxmlformats.org/officeDocument/2006/math" xmlns:v="urn:schemas-microsoft-com:vml" xmlns:wp14="http://schemas.microsoft.com/office/word/2010/wordprocessingDrawing" xmlns:wp="http://schemas.openxmlformats.org/drawingml/2006/wordprocessingDrawing" xmlns:w10="urn:schemas-microsoft-com:office:word" xmlns:w="http://schemas.openxmlformats.org/wordprocessingml/2006/main" xmlns:w14="http://schemas.microsoft.com/office/word/2010/wordml" xmlns:w15="http://schemas.microsoft.com/office/word/2012/wordml" xmlns:wpg="http://schemas.microsoft.com/office/word/2010/wordprocessingGroup" xmlns:wpi="http://schemas.microsoft.com/office/word/2010/wordprocessingInk" xmlns:wne="http://schemas.microsoft.com/office/word/2006/wordml" xmlns:wps="http://schemas.microsoft.com/office/word/2010/wordprocessingShape" mc:Ignorable="w14 w15 wp14">
+<w:document xmlns:wpc="http://schemas.microsoft.com/office/word/2010/wordprocessingCanvas" xmlns:cx="http://schemas.microsoft.com/office/drawing/2014/chartex" xmlns:mc="http://schemas.openxmlformats.org/markup-compatibility/2006" xmlns:o="urn:schemas-microsoft-com:office:office" xmlns:r="http://schemas.openxmlformats.org/officeDocument/2006/relationships" xmlns:m="http://schemas.openxmlformats.org/officeDocument/2006/math" xmlns:v="urn:schemas-microsoft-com:vml" xmlns:wp14="http://schemas.microsoft.com/office/word/2010/wordprocessingDrawing" xmlns:wp="http://schemas.openxmlformats.org/drawingml/2006/wordprocessingDrawing" xmlns:w10="urn:schemas-microsoft-com:office:word" xmlns:w="http://schemas.openxmlformats.org/wordprocessingml/2006/main" xmlns:w14="http://schemas.microsoft.com/office/word/2010/wordml" xmlns:w15="http://schemas.microsoft.com/office/word/2012/wordml" xmlns:w16se="http://schemas.microsoft.com/office/word/2015/wordml/symex" xmlns:wpg="http://schemas.microsoft.com/office/word/2010/wordprocessingGroup" xmlns:wpi="http://schemas.microsoft.com/office/word/2010/wordprocessingInk" xmlns:wne="http://schemas.microsoft.com/office/word/2006/wordml" xmlns:wps="http://schemas.microsoft.com/office/word/2010/wordprocessingShape" mc:Ignorable="w14 w15 w16se wp14">
   <w:body>
     <w:p>
       <w:pPr>
@@ -18,357 +18,710 @@
         <w:t>图像处理课程项目</w:t>
       </w:r>
     </w:p>
-    <w:p>
+    <w:p/>
+    <w:p/>
+    <w:p>
+      <w:pPr>
+        <w:rPr>
+          <w:b/>
+          <w:sz w:val="28"/>
+        </w:rPr>
+      </w:pPr>
+      <w:r>
+        <w:rPr>
+          <w:b/>
+          <w:sz w:val="28"/>
+        </w:rPr>
+        <w:t>第二部分</w:t>
+      </w:r>
+      <w:r>
+        <w:rPr>
+          <w:rFonts w:hint="eastAsia"/>
+          <w:b/>
+          <w:sz w:val="28"/>
+        </w:rPr>
+        <w:t>：</w:t>
+      </w:r>
+      <w:r>
+        <w:rPr>
+          <w:b/>
+          <w:sz w:val="28"/>
+        </w:rPr>
+        <w:t>PixMix</w:t>
+      </w:r>
+      <w:r>
+        <w:rPr>
+          <w:b/>
+          <w:sz w:val="28"/>
+        </w:rPr>
+        <w:t>中视频填补算法</w:t>
+      </w:r>
+      <w:r>
+        <w:rPr>
+          <w:b/>
+          <w:sz w:val="28"/>
+        </w:rPr>
+        <w:t>及</w:t>
+      </w:r>
+      <w:r>
+        <w:rPr>
+          <w:b/>
+          <w:sz w:val="28"/>
+        </w:rPr>
+        <w:t>其实现</w:t>
+      </w:r>
+    </w:p>
+    <w:p>
+      <w:r>
+        <w:t>小组成员</w:t>
+      </w:r>
+      <w:r>
+        <w:rPr>
+          <w:rFonts w:hint="eastAsia"/>
+        </w:rPr>
+        <w:t>：</w:t>
+      </w:r>
+      <w:r>
+        <w:t>张先耀</w:t>
+      </w:r>
+      <w:r>
+        <w:rPr>
+          <w:rFonts w:hint="eastAsia"/>
+        </w:rPr>
+        <w:t>、</w:t>
+      </w:r>
+      <w:r>
+        <w:t>张宇</w:t>
+      </w:r>
+      <w:r>
+        <w:rPr>
+          <w:rFonts w:hint="eastAsia"/>
+        </w:rPr>
+        <w:t>、</w:t>
+      </w:r>
+      <w:r>
+        <w:t>童羽强</w:t>
+      </w:r>
+    </w:p>
+    <w:p/>
+    <w:p>
+      <w:r>
+        <w:t>一</w:t>
+      </w:r>
+      <w:r>
+        <w:rPr>
+          <w:rFonts w:hint="eastAsia"/>
+        </w:rPr>
+        <w:t>、</w:t>
+      </w:r>
+      <w:r>
+        <w:t>算法目的</w:t>
+      </w:r>
+      <w:r>
+        <w:rPr>
+          <w:rFonts w:hint="eastAsia"/>
+        </w:rPr>
+        <w:t>及</w:t>
+      </w:r>
+      <w:r>
+        <w:t>应用</w:t>
+      </w:r>
+    </w:p>
+    <w:p/>
+    <w:p/>
+    <w:p>
+      <w:r>
+        <w:t>二</w:t>
+      </w:r>
+      <w:r>
+        <w:rPr>
+          <w:rFonts w:hint="eastAsia"/>
+        </w:rPr>
+        <w:t>、</w:t>
+      </w:r>
+      <w:r>
+        <w:t>算法原理</w:t>
+      </w:r>
+    </w:p>
+    <w:p>
+      <w:r>
+        <w:t>1.</w:t>
+      </w:r>
+      <w:r>
+        <w:t>物体选择</w:t>
+      </w:r>
+      <w:r>
+        <w:rPr>
+          <w:rFonts w:hint="eastAsia"/>
+        </w:rPr>
+        <w:t>（童羽强实现）</w:t>
+      </w:r>
+    </w:p>
+    <w:p>
+      <w:r>
+        <w:rPr>
+          <w:rFonts w:hint="eastAsia"/>
+        </w:rPr>
+        <w:t>1</w:t>
+      </w:r>
+      <w:r>
+        <w:rPr>
+          <w:rFonts w:hint="eastAsia"/>
+        </w:rPr>
+        <w:t>）算法流程</w:t>
+      </w:r>
+    </w:p>
+    <w:p>
+      <w:r>
+        <w:rPr>
+          <w:rFonts w:hint="eastAsia"/>
+        </w:rPr>
+        <w:t>在物体选择这一部分，用户先看见视频的第一帧，并用鼠标粗略地圈出他想要消去的物体，随后算法开始执行，根据用户提供的</w:t>
+      </w:r>
+      <w:r>
+        <w:rPr>
+          <w:rFonts w:hint="eastAsia"/>
+        </w:rPr>
+        <w:t xml:space="preserve"> fingerprint</w:t>
+      </w:r>
+      <w:r>
+        <w:t xml:space="preserve"> </w:t>
+      </w:r>
+      <w:r>
+        <w:rPr>
+          <w:rFonts w:hint="eastAsia"/>
+        </w:rPr>
+        <w:t>向内部寻找准确的表示物体的像素点，并计算边缘提供给物体追踪算法使用。</w:t>
+      </w:r>
+    </w:p>
+    <w:p>
+      <w:r>
+        <w:rPr>
+          <w:rFonts w:hint="eastAsia"/>
+        </w:rPr>
+        <w:t>2</w:t>
+      </w:r>
+      <w:r>
+        <w:rPr>
+          <w:rFonts w:hint="eastAsia"/>
+        </w:rPr>
+        <w:t>）算法细节</w:t>
+      </w:r>
+    </w:p>
+    <w:p>
+      <w:r>
+        <w:rPr>
+          <w:rFonts w:hint="eastAsia"/>
+        </w:rPr>
+        <w:t>物体选择算法主要思想为用户选取的</w:t>
+      </w:r>
+      <w:r>
+        <w:rPr>
+          <w:rFonts w:hint="eastAsia"/>
+        </w:rPr>
+        <w:t xml:space="preserve"> fingerprint</w:t>
+      </w:r>
+      <w:r>
+        <w:t xml:space="preserve"> </w:t>
+      </w:r>
+      <w:r>
+        <w:rPr>
+          <w:rFonts w:hint="eastAsia"/>
+        </w:rPr>
+        <w:t>是图片背景中的一系列像素点，而需要消去的物体与背景由较大差异，</w:t>
+      </w:r>
+      <w:r>
+        <w:rPr>
+          <w:rFonts w:hint="eastAsia"/>
+        </w:rPr>
+        <w:t>因此如果能准确定义前景与背景的“差异”，物体选择就变得很容易。</w:t>
+      </w:r>
+    </w:p>
+    <w:p>
+      <w:r>
+        <w:rPr>
+          <w:rFonts w:hint="eastAsia"/>
+        </w:rPr>
+        <w:t>在纯色背景下，背景点的</w:t>
+      </w:r>
+      <w:r>
+        <w:rPr>
+          <w:rFonts w:hint="eastAsia"/>
+        </w:rPr>
+        <w:t>RGB</w:t>
+      </w:r>
+      <w:r>
+        <w:rPr>
+          <w:rFonts w:hint="eastAsia"/>
+        </w:rPr>
+        <w:t>像素高度一致，因此前景的判别只需要对比像素点与背景点的</w:t>
+      </w:r>
+      <w:r>
+        <w:rPr>
+          <w:rFonts w:hint="eastAsia"/>
+        </w:rPr>
+        <w:t>RGB</w:t>
+      </w:r>
+      <w:r>
+        <w:rPr>
+          <w:rFonts w:hint="eastAsia"/>
+        </w:rPr>
+        <w:t>差异即可。由此，论文使用</w:t>
+      </w:r>
+      <w:r>
+        <w:rPr>
+          <w:rFonts w:hint="eastAsia"/>
+        </w:rPr>
+        <w:t>RGB</w:t>
+      </w:r>
+      <w:r>
+        <w:rPr>
+          <w:rFonts w:hint="eastAsia"/>
+        </w:rPr>
+        <w:t>三色通道作为图像特征，对</w:t>
+      </w:r>
+      <w:r>
+        <w:t xml:space="preserve"> </w:t>
+      </w:r>
+      <w:r>
+        <w:rPr>
+          <w:rFonts w:hint="eastAsia"/>
+        </w:rPr>
+        <w:t>fingerprint</w:t>
+      </w:r>
+      <w:r>
+        <w:t xml:space="preserve"> </w:t>
+      </w:r>
+      <w:r>
+        <w:rPr>
+          <w:rFonts w:hint="eastAsia"/>
+        </w:rPr>
+        <w:t>进行了聚类处理，得到</w:t>
+      </w:r>
+      <w:r>
+        <w:rPr>
+          <w:rFonts w:hint="eastAsia"/>
+        </w:rPr>
+        <w:t>C</w:t>
+      </w:r>
+      <w:r>
+        <w:t xml:space="preserve"> </w:t>
+      </w:r>
+      <w:r>
+        <w:rPr>
+          <w:rFonts w:hint="eastAsia"/>
+        </w:rPr>
+        <w:t>=</w:t>
+      </w:r>
+      <w:r>
+        <w:t xml:space="preserve"> </w:t>
+      </w:r>
+      <w:r>
+        <w:rPr>
+          <w:rFonts w:hint="eastAsia"/>
+        </w:rPr>
+        <w:t xml:space="preserve">{C_1,C_2, </w:t>
+      </w:r>
+      <w:r>
+        <w:t xml:space="preserve">… C_b} </w:t>
+      </w:r>
+      <w:r>
+        <w:rPr>
+          <w:rFonts w:hint="eastAsia"/>
+        </w:rPr>
+        <w:t>b</w:t>
+      </w:r>
+      <w:r>
+        <w:rPr>
+          <w:rFonts w:hint="eastAsia"/>
+        </w:rPr>
+        <w:t>个背景类别，（用来表示复杂背景），对每个背景类别的像素点</w:t>
+      </w:r>
+      <w:r>
+        <w:rPr>
+          <w:rFonts w:hint="eastAsia"/>
+        </w:rPr>
+        <w:t>RGB</w:t>
+      </w:r>
+      <w:r>
+        <w:rPr>
+          <w:rFonts w:hint="eastAsia"/>
+        </w:rPr>
+        <w:t>值进行方差计算，并以所有类别中方差的最大值为阈值来检测前景点。如果</w:t>
+      </w:r>
+      <w:r>
+        <w:rPr>
+          <w:rFonts w:hint="eastAsia"/>
+        </w:rPr>
+        <w:t xml:space="preserve"> fingerprint</w:t>
+      </w:r>
+      <w:r>
+        <w:t xml:space="preserve"> </w:t>
+      </w:r>
+      <w:r>
+        <w:rPr>
+          <w:rFonts w:hint="eastAsia"/>
+        </w:rPr>
+        <w:t>内部某个像素点在</w:t>
+      </w:r>
+      <w:r>
+        <w:rPr>
+          <w:rFonts w:hint="eastAsia"/>
+        </w:rPr>
+        <w:t>RGB</w:t>
+      </w:r>
+      <w:r>
+        <w:rPr>
+          <w:rFonts w:hint="eastAsia"/>
+        </w:rPr>
+        <w:t>三色通道上与某个背景点的差异都不大于最大方差，则认为这个点与当前计算的背景点“相似”，如果一个内部点与</w:t>
+      </w:r>
+      <w:r>
+        <w:rPr>
+          <w:rFonts w:hint="eastAsia"/>
+        </w:rPr>
+        <w:t>95%</w:t>
+      </w:r>
+      <w:r>
+        <w:rPr>
+          <w:rFonts w:hint="eastAsia"/>
+        </w:rPr>
+        <w:t>的</w:t>
+      </w:r>
+      <w:r>
+        <w:t xml:space="preserve"> </w:t>
+      </w:r>
+      <w:r>
+        <w:rPr>
+          <w:rFonts w:hint="eastAsia"/>
+        </w:rPr>
+        <w:t>fingerprint</w:t>
+      </w:r>
+      <w:r>
+        <w:t xml:space="preserve"> </w:t>
+      </w:r>
+      <w:r>
+        <w:rPr>
+          <w:rFonts w:hint="eastAsia"/>
+        </w:rPr>
+        <w:t>“不相似”，那么这个内部点被判断为需要被消去的“前景点”。</w:t>
+      </w:r>
+    </w:p>
+    <w:p>
+      <w:pPr>
+        <w:rPr>
+          <w:rFonts w:hint="eastAsia"/>
+        </w:rPr>
+      </w:pPr>
+      <w:r>
+        <w:rPr>
+          <w:rFonts w:hint="eastAsia"/>
+        </w:rPr>
+        <w:t>在算法实现中，由于</w:t>
+      </w:r>
+      <w:r>
+        <w:rPr>
+          <w:rFonts w:hint="eastAsia"/>
+        </w:rPr>
+        <w:t>Matlab</w:t>
+      </w:r>
+      <w:r>
+        <w:rPr>
+          <w:rFonts w:hint="eastAsia"/>
+        </w:rPr>
+        <w:t>的循环速度太慢，采用了</w:t>
+      </w:r>
+      <w:r>
+        <w:rPr>
+          <w:rFonts w:hint="eastAsia"/>
+        </w:rPr>
+        <w:t>Mex</w:t>
+      </w:r>
+      <w:r>
+        <w:rPr>
+          <w:rFonts w:hint="eastAsia"/>
+        </w:rPr>
+        <w:t>方法将内部像素点的判断写在了</w:t>
+      </w:r>
+      <w:r>
+        <w:rPr>
+          <w:rFonts w:hint="eastAsia"/>
+        </w:rPr>
+        <w:t>C++</w:t>
+      </w:r>
+      <w:r>
+        <w:rPr>
+          <w:rFonts w:hint="eastAsia"/>
+        </w:rPr>
+        <w:t>中，由于在</w:t>
+      </w:r>
+      <w:r>
+        <w:rPr>
+          <w:rFonts w:hint="eastAsia"/>
+        </w:rPr>
+        <w:t>Mex</w:t>
+      </w:r>
+      <w:r>
+        <w:rPr>
+          <w:rFonts w:hint="eastAsia"/>
+        </w:rPr>
+        <w:t>中调用</w:t>
+      </w:r>
+      <w:r>
+        <w:rPr>
+          <w:rFonts w:hint="eastAsia"/>
+        </w:rPr>
+        <w:t>matlab</w:t>
+      </w:r>
+      <w:r>
+        <w:rPr>
+          <w:rFonts w:hint="eastAsia"/>
+        </w:rPr>
+        <w:t>函数过于繁琐，</w:t>
+      </w:r>
+      <w:r>
+        <w:rPr>
+          <w:rFonts w:hint="eastAsia"/>
+        </w:rPr>
+        <w:t>手动完成了</w:t>
+      </w:r>
+      <w:r>
+        <w:rPr>
+          <w:rFonts w:hint="eastAsia"/>
+        </w:rPr>
+        <w:t xml:space="preserve"> inpolyg</w:t>
+      </w:r>
+      <w:r>
+        <w:t>o</w:t>
+      </w:r>
+      <w:r>
+        <w:rPr>
+          <w:rFonts w:hint="eastAsia"/>
+        </w:rPr>
+        <w:t>n</w:t>
+      </w:r>
+      <w:r>
+        <w:t xml:space="preserve"> </w:t>
+      </w:r>
+      <w:r>
+        <w:rPr>
+          <w:rFonts w:hint="eastAsia"/>
+        </w:rPr>
+        <w:t>函数的</w:t>
+      </w:r>
+      <w:r>
+        <w:rPr>
+          <w:rFonts w:hint="eastAsia"/>
+        </w:rPr>
+        <w:t>c++</w:t>
+      </w:r>
+      <w:r>
+        <w:t xml:space="preserve"> </w:t>
+      </w:r>
+      <w:r>
+        <w:rPr>
+          <w:rFonts w:hint="eastAsia"/>
+        </w:rPr>
+        <w:t>实现，随后上诉算法的效率（对于</w:t>
+      </w:r>
+      <w:r>
+        <w:rPr>
+          <w:rFonts w:hint="eastAsia"/>
+        </w:rPr>
+        <w:t>2000x1000</w:t>
+      </w:r>
+      <w:r>
+        <w:rPr>
+          <w:rFonts w:hint="eastAsia"/>
+        </w:rPr>
+        <w:t>像素的图片）从数分钟降至即时。并且得到的前景点与边界对于后续算法都是可用的。</w:t>
+      </w:r>
+    </w:p>
+    <w:p/>
+    <w:p>
+      <w:r>
+        <w:t>2.</w:t>
+      </w:r>
+      <w:r>
+        <w:t>物体追踪</w:t>
+      </w:r>
+      <w:r>
+        <w:rPr>
+          <w:rFonts w:hint="eastAsia"/>
+        </w:rPr>
+        <w:t>（张宇实现）</w:t>
+      </w:r>
+      <w:r>
+        <w:rPr>
+          <w:rFonts w:hint="eastAsia"/>
+        </w:rPr>
+        <w:t>S</w:t>
+      </w:r>
       <w:bookmarkStart w:id="0" w:name="_GoBack"/>
       <w:bookmarkEnd w:id="0"/>
     </w:p>
+    <w:p>
+      <w:r>
+        <w:rPr>
+          <w:rFonts w:hint="eastAsia"/>
+        </w:rPr>
+        <w:t>1</w:t>
+      </w:r>
+      <w:r>
+        <w:rPr>
+          <w:rFonts w:hint="eastAsia"/>
+        </w:rPr>
+        <w:t>）算法流程</w:t>
+      </w:r>
+    </w:p>
+    <w:p>
+      <w:r>
+        <w:rPr>
+          <w:rFonts w:hint="eastAsia"/>
+        </w:rPr>
+        <w:t>在物体追踪这一部分，</w:t>
+      </w:r>
+      <w:r>
+        <w:rPr>
+          <w:rFonts w:hint="eastAsia"/>
+        </w:rPr>
+        <w:t>输入</w:t>
+      </w:r>
+      <w:r>
+        <w:rPr>
+          <w:rFonts w:hint="eastAsia"/>
+        </w:rPr>
+        <w:t>视频在第</w:t>
+      </w:r>
+      <w:r>
+        <w:rPr>
+          <w:rFonts w:hint="eastAsia"/>
+        </w:rPr>
+        <w:t>1</w:t>
+      </w:r>
+      <w:r>
+        <w:rPr>
+          <w:rFonts w:hint="eastAsia"/>
+        </w:rPr>
+        <w:t>帧中由物体选择部分求出的边缘以及视频流，</w:t>
+      </w:r>
+      <w:r>
+        <w:rPr>
+          <w:rFonts w:hint="eastAsia"/>
+        </w:rPr>
+        <w:t>输出</w:t>
+      </w:r>
+      <w:r>
+        <w:rPr>
+          <w:rFonts w:hint="eastAsia"/>
+        </w:rPr>
+        <w:t>从第</w:t>
+      </w:r>
+      <w:r>
+        <w:rPr>
+          <w:rFonts w:hint="eastAsia"/>
+        </w:rPr>
+        <w:t>2</w:t>
+      </w:r>
+      <w:r>
+        <w:rPr>
+          <w:rFonts w:hint="eastAsia"/>
+        </w:rPr>
+        <w:t>帧开始，物体在每一帧之间位置的变换</w:t>
+      </w:r>
+      <w:r>
+        <w:rPr>
+          <w:rFonts w:hint="eastAsia"/>
+        </w:rPr>
+        <w:t>H</w:t>
+      </w:r>
+      <w:r>
+        <w:rPr>
+          <w:rFonts w:hint="eastAsia"/>
+        </w:rPr>
+        <w:t>，以及物体在每一帧的边缘。</w:t>
+      </w:r>
+      <w:r>
+        <w:t>这一部分的算法主要分为</w:t>
+      </w:r>
+      <w:r>
+        <w:rPr>
+          <w:rFonts w:hint="eastAsia"/>
+        </w:rPr>
+        <w:t>4</w:t>
+      </w:r>
+      <w:r>
+        <w:rPr>
+          <w:rFonts w:hint="eastAsia"/>
+        </w:rPr>
+        <w:t>步：特征检测、特征追踪、</w:t>
+      </w:r>
+      <w:r>
+        <w:rPr>
+          <w:rFonts w:hint="eastAsia"/>
+        </w:rPr>
+        <w:t>求解变换、边界修正。</w:t>
+      </w:r>
+    </w:p>
     <w:p/>
     <w:p>
-      <w:pPr>
-        <w:rPr>
-          <w:b/>
-          <w:sz w:val="28"/>
-        </w:rPr>
-      </w:pPr>
-      <w:r>
-        <w:rPr>
-          <w:b/>
-          <w:sz w:val="28"/>
-        </w:rPr>
-        <w:t>第二部分</w:t>
-      </w:r>
-      <w:r>
-        <w:rPr>
-          <w:rFonts w:hint="eastAsia"/>
-          <w:b/>
-          <w:sz w:val="28"/>
-        </w:rPr>
-        <w:t>：</w:t>
-      </w:r>
-      <w:proofErr w:type="spellStart"/>
-      <w:r>
-        <w:rPr>
-          <w:b/>
-          <w:sz w:val="28"/>
-        </w:rPr>
-        <w:t>PixMix</w:t>
-      </w:r>
-      <w:proofErr w:type="spellEnd"/>
-      <w:r>
-        <w:rPr>
-          <w:b/>
-          <w:sz w:val="28"/>
-        </w:rPr>
-        <w:t>中视频填补算法</w:t>
-      </w:r>
-      <w:r>
-        <w:rPr>
-          <w:b/>
-          <w:sz w:val="28"/>
-        </w:rPr>
-        <w:t>及</w:t>
-      </w:r>
-      <w:r>
-        <w:rPr>
-          <w:b/>
-          <w:sz w:val="28"/>
-        </w:rPr>
-        <w:t>其实现</w:t>
-      </w:r>
-    </w:p>
-    <w:p>
-      <w:r>
-        <w:t>小组成员</w:t>
-      </w:r>
-      <w:r>
-        <w:rPr>
-          <w:rFonts w:hint="eastAsia"/>
-        </w:rPr>
-        <w:t>：</w:t>
-      </w:r>
-      <w:r>
-        <w:t>张先耀</w:t>
-      </w:r>
-      <w:r>
-        <w:rPr>
-          <w:rFonts w:hint="eastAsia"/>
-        </w:rPr>
-        <w:t>、</w:t>
-      </w:r>
-      <w:r>
-        <w:t>张宇</w:t>
-      </w:r>
-      <w:r>
-        <w:rPr>
-          <w:rFonts w:hint="eastAsia"/>
-        </w:rPr>
-        <w:t>、</w:t>
-      </w:r>
-      <w:proofErr w:type="gramStart"/>
-      <w:r>
-        <w:t>童羽强</w:t>
-      </w:r>
-      <w:proofErr w:type="gramEnd"/>
+      <w:r>
+        <w:rPr>
+          <w:rFonts w:hint="eastAsia"/>
+        </w:rPr>
+        <w:t>2</w:t>
+      </w:r>
+      <w:r>
+        <w:rPr>
+          <w:rFonts w:hint="eastAsia"/>
+        </w:rPr>
+        <w:t>）</w:t>
+      </w:r>
+      <w:r>
+        <w:rPr>
+          <w:rFonts w:hint="eastAsia"/>
+        </w:rPr>
+        <w:t>算法细节</w:t>
+      </w:r>
+    </w:p>
+    <w:p>
+      <w:r>
+        <w:t>a.</w:t>
+      </w:r>
+      <w:r>
+        <w:t>特征</w:t>
+      </w:r>
+      <w:r>
+        <w:t>检测</w:t>
+      </w:r>
+    </w:p>
+    <w:p>
+      <w:r>
+        <w:t>论文中选择用</w:t>
+      </w:r>
+      <w:r>
+        <w:t>Harris</w:t>
+      </w:r>
+      <w:r>
+        <w:t>角点</w:t>
+      </w:r>
+      <w:r>
+        <w:rPr>
+          <w:rFonts w:hint="eastAsia"/>
+        </w:rPr>
+        <w:t>作为待检测和追踪的特征。</w:t>
+      </w:r>
     </w:p>
     <w:p/>
     <w:p>
       <w:r>
-        <w:t>一</w:t>
-      </w:r>
-      <w:r>
-        <w:rPr>
-          <w:rFonts w:hint="eastAsia"/>
-        </w:rPr>
-        <w:t>、</w:t>
-      </w:r>
-      <w:r>
-        <w:t>算法目的</w:t>
-      </w:r>
-      <w:r>
-        <w:rPr>
-          <w:rFonts w:hint="eastAsia"/>
-        </w:rPr>
-        <w:t>及</w:t>
-      </w:r>
-      <w:r>
-        <w:t>应用</w:t>
-      </w:r>
-    </w:p>
-    <w:p/>
-    <w:p/>
-    <w:p>
-      <w:r>
-        <w:t>二</w:t>
-      </w:r>
-      <w:r>
-        <w:rPr>
-          <w:rFonts w:hint="eastAsia"/>
-        </w:rPr>
-        <w:t>、</w:t>
-      </w:r>
-      <w:r>
-        <w:t>算法原理</w:t>
-      </w:r>
-    </w:p>
-    <w:p>
-      <w:r>
-        <w:t>1.</w:t>
-      </w:r>
-      <w:r>
-        <w:t>物体选择</w:t>
-      </w:r>
-      <w:r>
-        <w:rPr>
-          <w:rFonts w:hint="eastAsia"/>
-        </w:rPr>
-        <w:t>（</w:t>
-      </w:r>
-      <w:proofErr w:type="gramStart"/>
-      <w:r>
-        <w:rPr>
-          <w:rFonts w:hint="eastAsia"/>
-        </w:rPr>
-        <w:t>童羽强</w:t>
-      </w:r>
-      <w:proofErr w:type="gramEnd"/>
-      <w:r>
-        <w:rPr>
-          <w:rFonts w:hint="eastAsia"/>
-        </w:rPr>
-        <w:t>实现）</w:t>
-      </w:r>
-    </w:p>
-    <w:p/>
-    <w:p/>
-    <w:p>
-      <w:r>
-        <w:t>2.</w:t>
-      </w:r>
-      <w:r>
-        <w:t>物体追踪</w:t>
-      </w:r>
-      <w:r>
-        <w:rPr>
-          <w:rFonts w:hint="eastAsia"/>
-        </w:rPr>
-        <w:t>（张宇实现）</w:t>
-      </w:r>
-    </w:p>
-    <w:p>
-      <w:r>
-        <w:rPr>
-          <w:rFonts w:hint="eastAsia"/>
-        </w:rPr>
-        <w:t>1</w:t>
-      </w:r>
-      <w:r>
-        <w:rPr>
-          <w:rFonts w:hint="eastAsia"/>
-        </w:rPr>
-        <w:t>）算法流程</w:t>
-      </w:r>
-    </w:p>
-    <w:p>
-      <w:r>
-        <w:rPr>
-          <w:rFonts w:hint="eastAsia"/>
-        </w:rPr>
-        <w:t>在物体追踪这一部分，</w:t>
-      </w:r>
-      <w:r>
-        <w:rPr>
-          <w:rFonts w:hint="eastAsia"/>
-        </w:rPr>
-        <w:t>输入</w:t>
-      </w:r>
-      <w:r>
-        <w:rPr>
-          <w:rFonts w:hint="eastAsia"/>
-        </w:rPr>
-        <w:t>视频在第</w:t>
-      </w:r>
-      <w:r>
-        <w:rPr>
-          <w:rFonts w:hint="eastAsia"/>
-        </w:rPr>
-        <w:t>1</w:t>
-      </w:r>
-      <w:r>
-        <w:rPr>
-          <w:rFonts w:hint="eastAsia"/>
-        </w:rPr>
-        <w:t>帧中由物体选择部分求出的边缘以及视频流，</w:t>
-      </w:r>
-      <w:r>
-        <w:rPr>
-          <w:rFonts w:hint="eastAsia"/>
-        </w:rPr>
-        <w:t>输出</w:t>
-      </w:r>
-      <w:r>
-        <w:rPr>
-          <w:rFonts w:hint="eastAsia"/>
-        </w:rPr>
-        <w:t>从第</w:t>
-      </w:r>
-      <w:r>
-        <w:rPr>
-          <w:rFonts w:hint="eastAsia"/>
-        </w:rPr>
-        <w:t>2</w:t>
-      </w:r>
-      <w:r>
-        <w:rPr>
-          <w:rFonts w:hint="eastAsia"/>
-        </w:rPr>
-        <w:t>帧开始，物体在每一帧之间位置的变换</w:t>
-      </w:r>
-      <w:r>
-        <w:rPr>
-          <w:rFonts w:hint="eastAsia"/>
-        </w:rPr>
-        <w:t>H</w:t>
-      </w:r>
-      <w:r>
-        <w:rPr>
-          <w:rFonts w:hint="eastAsia"/>
-        </w:rPr>
-        <w:t>，以及物体在每一帧的边缘。</w:t>
-      </w:r>
-      <w:r>
-        <w:t>这一部分的算法主要分为</w:t>
-      </w:r>
-      <w:r>
-        <w:rPr>
-          <w:rFonts w:hint="eastAsia"/>
-        </w:rPr>
-        <w:t>4</w:t>
-      </w:r>
-      <w:r>
-        <w:rPr>
-          <w:rFonts w:hint="eastAsia"/>
-        </w:rPr>
-        <w:t>步：特征检测、特征追踪、</w:t>
-      </w:r>
-      <w:r>
-        <w:rPr>
-          <w:rFonts w:hint="eastAsia"/>
-        </w:rPr>
-        <w:t>求解变换、边界修正。</w:t>
-      </w:r>
-    </w:p>
-    <w:p/>
-    <w:p>
-      <w:r>
-        <w:rPr>
-          <w:rFonts w:hint="eastAsia"/>
-        </w:rPr>
-        <w:t>2</w:t>
-      </w:r>
-      <w:r>
-        <w:rPr>
-          <w:rFonts w:hint="eastAsia"/>
-        </w:rPr>
-        <w:t>）</w:t>
-      </w:r>
-      <w:r>
-        <w:rPr>
-          <w:rFonts w:hint="eastAsia"/>
-        </w:rPr>
-        <w:t>算法细节</w:t>
-      </w:r>
-    </w:p>
-    <w:p>
-      <w:r>
-        <w:t>a.</w:t>
-      </w:r>
-      <w:r>
-        <w:t>特征</w:t>
-      </w:r>
-      <w:r>
-        <w:t>检测</w:t>
-      </w:r>
-    </w:p>
-    <w:p>
-      <w:r>
-        <w:t>论文中选择用</w:t>
-      </w:r>
-      <w:r>
         <w:t>Harris</w:t>
       </w:r>
-      <w:proofErr w:type="gramStart"/>
       <w:r>
         <w:t>角点</w:t>
       </w:r>
       <w:r>
-        <w:rPr>
-          <w:rFonts w:hint="eastAsia"/>
-        </w:rPr>
-        <w:t>作为</w:t>
-      </w:r>
-      <w:proofErr w:type="gramEnd"/>
-      <w:r>
-        <w:rPr>
-          <w:rFonts w:hint="eastAsia"/>
-        </w:rPr>
-        <w:t>待检测和追踪的特征。</w:t>
-      </w:r>
-    </w:p>
-    <w:p/>
-    <w:p>
-      <w:r>
-        <w:t>Harris</w:t>
-      </w:r>
-      <w:proofErr w:type="gramStart"/>
-      <w:r>
-        <w:t>角点</w:t>
-      </w:r>
-      <w:r>
-        <w:t>的</w:t>
-      </w:r>
-      <w:proofErr w:type="gramEnd"/>
-      <w:r>
-        <w:t>思想</w:t>
+        <w:t>的思想</w:t>
       </w:r>
       <w:r>
         <w:t>是</w:t>
@@ -382,7 +735,6 @@
       <w:r>
         <w:t>当</w:t>
       </w:r>
-      <w:proofErr w:type="gramStart"/>
       <w:r>
         <w:t>一个滑</w:t>
       </w:r>
@@ -393,11 +745,7 @@
         <w:t>处在</w:t>
       </w:r>
       <w:r>
-        <w:t>没有角点也</w:t>
-      </w:r>
-      <w:proofErr w:type="gramEnd"/>
-      <w:r>
-        <w:t>没有</w:t>
+        <w:t>没有角点也没有</w:t>
       </w:r>
       <w:r>
         <w:t>边界的地方时</w:t>
@@ -433,6 +781,7 @@
         <w:t>，</w:t>
       </w:r>
       <w:r>
+        <w:lastRenderedPageBreak/>
         <w:t>滑窗内的灰度不会出现较大的变化</w:t>
       </w:r>
       <w:r>
@@ -442,18 +791,10 @@
         <w:t>；</w:t>
       </w:r>
       <w:r>
-        <w:t>当</w:t>
-      </w:r>
-      <w:proofErr w:type="gramStart"/>
-      <w:r>
-        <w:t>一个划窗</w:t>
-      </w:r>
-      <w:r>
-        <w:t>处在</w:t>
-      </w:r>
-      <w:proofErr w:type="gramEnd"/>
-      <w:r>
-        <w:t>边界时</w:t>
+        <w:t>当一个划窗</w:t>
+      </w:r>
+      <w:r>
+        <w:t>处在边界时</w:t>
       </w:r>
       <w:r>
         <w:rPr>
@@ -486,21 +827,7 @@
         <w:rPr>
           <w:rFonts w:hint="eastAsia"/>
         </w:rPr>
-        <w:t>；当一个</w:t>
-      </w:r>
-      <w:proofErr w:type="gramStart"/>
-      <w:r>
-        <w:rPr>
-          <w:rFonts w:hint="eastAsia"/>
-        </w:rPr>
-        <w:t>划窗处在角点</w:t>
-      </w:r>
-      <w:proofErr w:type="gramEnd"/>
-      <w:r>
-        <w:rPr>
-          <w:rFonts w:hint="eastAsia"/>
-        </w:rPr>
-        <w:t>是，沿两个方向滑动时，滑窗内</w:t>
+        <w:t>；当一个划窗处在角点是，沿两个方向滑动时，滑窗内</w:t>
       </w:r>
       <w:r>
         <w:rPr>
@@ -895,21 +1222,7 @@
         <w:rPr>
           <w:iCs/>
         </w:rPr>
-        <w:t xml:space="preserve">R = </w:t>
-      </w:r>
-      <w:proofErr w:type="spellStart"/>
-      <w:r>
-        <w:rPr>
-          <w:iCs/>
-        </w:rPr>
-        <w:t>det</w:t>
-      </w:r>
-      <w:proofErr w:type="spellEnd"/>
-      <w:r>
-        <w:rPr>
-          <w:iCs/>
-        </w:rPr>
-        <w:t>(M) – k*</w:t>
+        <w:t>R = det(M) – k*</w:t>
       </w:r>
       <m:oMath>
         <m:sSup>
@@ -1052,14 +1365,12 @@
         </w:rPr>
         <w:t>(</w:t>
       </w:r>
-      <w:proofErr w:type="spellStart"/>
       <w:r>
         <w:rPr>
           <w:iCs/>
         </w:rPr>
         <w:t>x,y</w:t>
       </w:r>
-      <w:proofErr w:type="spellEnd"/>
       <w:r>
         <w:rPr>
           <w:rFonts w:hint="eastAsia"/>
@@ -1148,23 +1459,7 @@
           <w:rFonts w:hint="eastAsia"/>
           <w:iCs/>
         </w:rPr>
-        <w:t>点。物体的边缘上</w:t>
-      </w:r>
-      <w:proofErr w:type="gramStart"/>
-      <w:r>
-        <w:rPr>
-          <w:rFonts w:hint="eastAsia"/>
-          <w:iCs/>
-        </w:rPr>
-        <w:t>的角点都会</w:t>
-      </w:r>
-      <w:proofErr w:type="gramEnd"/>
-      <w:r>
-        <w:rPr>
-          <w:rFonts w:hint="eastAsia"/>
-          <w:iCs/>
-        </w:rPr>
-        <w:t>在这组</w:t>
+        <w:t>点。物体的边缘上的角点都会在这组</w:t>
       </w:r>
       <w:r>
         <w:rPr>
@@ -1213,177 +1508,660 @@
           <w:rFonts w:hint="eastAsia"/>
           <w:iCs/>
         </w:rPr>
-        <w:t>进行排序，越</w:t>
-      </w:r>
-      <w:proofErr w:type="gramStart"/>
-      <w:r>
-        <w:rPr>
-          <w:rFonts w:hint="eastAsia"/>
-          <w:iCs/>
-        </w:rPr>
-        <w:t>符合角点定义</w:t>
-      </w:r>
-      <w:proofErr w:type="gramEnd"/>
-      <w:r>
-        <w:rPr>
-          <w:rFonts w:hint="eastAsia"/>
-          <w:iCs/>
+        <w:t>进行排序，越符合角点定义的</w:t>
+      </w:r>
+      <w:r>
+        <w:rPr>
+          <w:rFonts w:hint="eastAsia"/>
+          <w:iCs/>
+        </w:rPr>
+        <w:t>排名越高。</w:t>
+      </w:r>
+      <w:r>
+        <w:rPr>
+          <w:rFonts w:hint="eastAsia"/>
+          <w:iCs/>
+        </w:rPr>
+        <w:t>排序准则是，首先希望这个角点比其</w:t>
+      </w:r>
+      <w:r>
+        <w:rPr>
+          <w:rFonts w:hint="eastAsia"/>
+          <w:iCs/>
+        </w:rPr>
+        <w:t>8</w:t>
+      </w:r>
+      <w:r>
+        <w:rPr>
+          <w:rFonts w:hint="eastAsia"/>
+          <w:iCs/>
+        </w:rPr>
+        <w:t>邻域内尽量多的点的响应更大</w:t>
+      </w:r>
+      <w:r>
+        <w:rPr>
+          <w:rFonts w:hint="eastAsia"/>
+          <w:iCs/>
+        </w:rPr>
+        <w:t>，其次希望</w:t>
+      </w:r>
+      <w:r>
+        <w:rPr>
+          <w:rFonts w:hint="eastAsia"/>
+          <w:iCs/>
+        </w:rPr>
+        <w:t>这个点的响应的数值越大越好。</w:t>
+      </w:r>
+      <w:r>
+        <w:rPr>
+          <w:rFonts w:hint="eastAsia"/>
+          <w:iCs/>
+        </w:rPr>
+        <w:t>我们选取排名中前</w:t>
+      </w:r>
+      <w:r>
+        <w:rPr>
+          <w:rFonts w:hint="eastAsia"/>
+          <w:iCs/>
+        </w:rPr>
+        <w:t>n</w:t>
+      </w:r>
+      <w:r>
+        <w:rPr>
+          <w:rFonts w:hint="eastAsia"/>
+          <w:iCs/>
+        </w:rPr>
+        <w:t>个作为检测出来待追踪的特征点，其中</w:t>
+      </w:r>
+      <w:r>
+        <w:rPr>
+          <w:rFonts w:hint="eastAsia"/>
+          <w:iCs/>
+        </w:rPr>
+        <w:t>n</w:t>
+      </w:r>
+      <w:r>
+        <w:rPr>
+          <w:rFonts w:hint="eastAsia"/>
+          <w:iCs/>
+        </w:rPr>
+        <w:t>是需要调节的参数。</w:t>
+      </w:r>
+    </w:p>
+    <w:p/>
+    <w:p>
+      <w:r>
+        <w:t>b.</w:t>
+      </w:r>
+      <w:r>
+        <w:t>特征追踪</w:t>
+      </w:r>
+    </w:p>
+    <w:p>
+      <w:r>
+        <w:t>检测完</w:t>
+      </w:r>
+      <w:r>
+        <w:t>n</w:t>
+      </w:r>
+      <w:r>
+        <w:t>个待追踪的特征点以后</w:t>
+      </w:r>
+      <w:r>
+        <w:rPr>
+          <w:rFonts w:hint="eastAsia"/>
+        </w:rPr>
+        <w:t>，</w:t>
+      </w:r>
+      <w:r>
+        <w:rPr>
+          <w:rFonts w:hint="eastAsia"/>
+        </w:rPr>
+        <w:t>需要对特征点进行追踪。论文中没有明确指出追踪使用的方法，</w:t>
+      </w:r>
+      <w:r>
+        <w:t>我们</w:t>
+      </w:r>
+      <w:r>
+        <w:t>选择</w:t>
+      </w:r>
+      <w:r>
+        <w:t>使用</w:t>
+      </w:r>
+      <w:r>
+        <w:t>LK</w:t>
+      </w:r>
+      <w:r>
+        <w:t>光流法对特征点进行追踪</w:t>
+      </w:r>
+      <w:r>
+        <w:rPr>
+          <w:rFonts w:hint="eastAsia"/>
+        </w:rPr>
+        <w:t>。</w:t>
+      </w:r>
+    </w:p>
+    <w:p/>
+    <w:p>
+      <w:r>
+        <w:rPr>
+          <w:rFonts w:hint="eastAsia"/>
+        </w:rPr>
+        <w:t>LK</w:t>
+      </w:r>
+      <w:r>
+        <w:t>光流法的思想是</w:t>
+      </w:r>
+      <w:r>
+        <w:rPr>
+          <w:rFonts w:hint="eastAsia"/>
+        </w:rPr>
+        <w:t>，</w:t>
+      </w:r>
+      <w:r>
+        <w:t>对于</w:t>
+      </w:r>
+      <w:r>
+        <w:t>一帧图像中的</w:t>
+      </w:r>
+      <w:r>
+        <w:t>一组像素点</w:t>
+      </w:r>
+      <w:r>
+        <w:rPr>
+          <w:rFonts w:hint="eastAsia"/>
+        </w:rPr>
+        <w:t>，</w:t>
+      </w:r>
+      <w:r>
+        <w:rPr>
+          <w:rFonts w:hint="eastAsia"/>
+        </w:rPr>
+        <w:t>将这组点的灰度矩</w:t>
+      </w:r>
+      <w:r>
+        <w:rPr>
+          <w:rFonts w:hint="eastAsia"/>
+        </w:rPr>
+        <w:t>阵在</w:t>
+      </w:r>
+      <w:r>
+        <w:rPr>
+          <w:rFonts w:hint="eastAsia"/>
+        </w:rPr>
+        <w:t>这</w:t>
+      </w:r>
+      <w:r>
+        <w:rPr>
+          <w:rFonts w:hint="eastAsia"/>
+        </w:rPr>
+        <w:t>一帧图像对应位置的一定范围内进行移动，检查</w:t>
+      </w:r>
+      <w:r>
+        <w:rPr>
+          <w:rFonts w:hint="eastAsia"/>
+        </w:rPr>
+        <w:t>能够对应位置灰度的均方误差，误差最小的地方</w:t>
+      </w:r>
+      <w:r>
+        <w:rPr>
+          <w:rFonts w:hint="eastAsia"/>
+        </w:rPr>
+        <w:t>即为匹配的位置。两个匹配位置之差即为该点的光流向量。</w:t>
+      </w:r>
+      <w:r>
+        <w:rPr>
+          <w:rFonts w:hint="eastAsia"/>
+        </w:rPr>
+        <w:t>光流向量可以认为是对一个像素的运动进行了估计。</w:t>
+      </w:r>
+      <w:r>
+        <w:rPr>
+          <w:rFonts w:hint="eastAsia"/>
+        </w:rPr>
+        <w:t>但是实验中发现直接使用原始的</w:t>
+      </w:r>
+      <w:r>
+        <w:rPr>
+          <w:rFonts w:hint="eastAsia"/>
+        </w:rPr>
+        <w:t>LK</w:t>
+      </w:r>
+      <w:r>
+        <w:rPr>
+          <w:rFonts w:hint="eastAsia"/>
+        </w:rPr>
+        <w:t>光流法，</w:t>
+      </w:r>
+      <w:r>
+        <w:rPr>
+          <w:rFonts w:hint="eastAsia"/>
+        </w:rPr>
+        <w:t>跑</w:t>
+      </w:r>
+      <w:r>
+        <w:rPr>
+          <w:rFonts w:hint="eastAsia"/>
+        </w:rPr>
+        <w:t>10</w:t>
+      </w:r>
+      <w:r>
+        <w:rPr>
+          <w:rFonts w:hint="eastAsia"/>
+        </w:rPr>
+        <w:t>帧左右，轮廓就</w:t>
+      </w:r>
+      <w:r>
+        <w:rPr>
+          <w:rFonts w:hint="eastAsia"/>
+        </w:rPr>
+        <w:t>会</w:t>
+      </w:r>
+      <w:r>
+        <w:rPr>
+          <w:rFonts w:hint="eastAsia"/>
+        </w:rPr>
+        <w:t>开始出现偏差</w:t>
+      </w:r>
+      <w:r>
+        <w:rPr>
+          <w:rFonts w:hint="eastAsia"/>
+        </w:rPr>
+        <w:t>。</w:t>
+      </w:r>
+      <w:r>
+        <w:rPr>
+          <w:rFonts w:hint="eastAsia"/>
+        </w:rPr>
+        <w:t>主要原因</w:t>
+      </w:r>
+      <w:r>
+        <w:rPr>
+          <w:rFonts w:hint="eastAsia"/>
+        </w:rPr>
+        <w:t>可能在于</w:t>
+      </w:r>
+      <w:r>
+        <w:rPr>
+          <w:rFonts w:hint="eastAsia"/>
+        </w:rPr>
+        <w:t>LK</w:t>
+      </w:r>
+      <w:r>
+        <w:rPr>
+          <w:rFonts w:hint="eastAsia"/>
+        </w:rPr>
+        <w:t>光流法中</w:t>
+      </w:r>
+      <w:r>
+        <w:rPr>
+          <w:rFonts w:hint="eastAsia"/>
+        </w:rPr>
+        <w:t>搜索范围这一</w:t>
+      </w:r>
+      <w:r>
+        <w:rPr>
+          <w:rFonts w:hint="eastAsia"/>
+        </w:rPr>
+        <w:t>参数的选取与图像的分辨率有较大关系，参数不好调，追踪结果也不够健壮。</w:t>
+      </w:r>
+      <w:r>
+        <w:rPr>
+          <w:rFonts w:hint="eastAsia"/>
+        </w:rPr>
+        <w:t>搜索范围过小，无法追踪高速运动的物体，搜索范围过大，匹配错误的可能性会增加，并且时间开销会增大。</w:t>
+      </w:r>
+    </w:p>
+    <w:p/>
+    <w:p>
+      <w:r>
+        <w:t>因此最终</w:t>
+      </w:r>
+      <w:r>
+        <w:t>我们</w:t>
+      </w:r>
+      <w:r>
+        <w:t>选用了</w:t>
+      </w:r>
+      <w:r>
+        <w:t>LK</w:t>
+      </w:r>
+      <w:r>
+        <w:t>金字塔进行特征追踪</w:t>
+      </w:r>
+      <w:r>
+        <w:rPr>
+          <w:rFonts w:hint="eastAsia"/>
+        </w:rPr>
+        <w:t>。</w:t>
+      </w:r>
+      <w:r>
+        <w:rPr>
+          <w:rFonts w:hint="eastAsia"/>
+        </w:rPr>
+        <w:t>LK</w:t>
+      </w:r>
+      <w:r>
+        <w:rPr>
+          <w:rFonts w:hint="eastAsia"/>
+        </w:rPr>
+        <w:t>金字塔对图像金字塔的每一层进行</w:t>
+      </w:r>
+      <w:r>
+        <w:rPr>
+          <w:rFonts w:hint="eastAsia"/>
+        </w:rPr>
+        <w:t>光流计算，上一层计算出来的残差交由下一层计算</w:t>
+      </w:r>
+      <w:r>
+        <w:rPr>
+          <w:rFonts w:hint="eastAsia"/>
+        </w:rPr>
+        <w:t>，这样每一层的搜索范围都不需要很大，也能达到追踪高速物体的效果</w:t>
+      </w:r>
+      <w:r>
+        <w:rPr>
+          <w:rFonts w:hint="eastAsia"/>
+        </w:rPr>
+        <w:t>，并且追踪的准确率较高</w:t>
+      </w:r>
+      <w:r>
+        <w:rPr>
+          <w:rFonts w:hint="eastAsia"/>
+        </w:rPr>
+        <w:t>。</w:t>
+      </w:r>
+    </w:p>
+    <w:p/>
+    <w:p>
+      <w:r>
+        <w:t>c.</w:t>
+      </w:r>
+      <w:r>
+        <w:t>求解</w:t>
+      </w:r>
+      <w:r>
+        <w:t>变换</w:t>
+      </w:r>
+    </w:p>
+    <w:p>
+      <w:r>
+        <w:rPr>
+          <w:rFonts w:hint="eastAsia"/>
+        </w:rPr>
+        <w:t>获得了前一帧中</w:t>
+      </w:r>
+      <w:r>
+        <w:rPr>
+          <w:rFonts w:hint="eastAsia"/>
+        </w:rPr>
+        <w:t>物体的</w:t>
+      </w:r>
+      <w:r>
+        <w:rPr>
+          <w:rFonts w:hint="eastAsia"/>
+        </w:rPr>
+        <w:t>n</w:t>
+      </w:r>
+      <w:r>
+        <w:rPr>
+          <w:rFonts w:hint="eastAsia"/>
+        </w:rPr>
+        <w:t>个</w:t>
+      </w:r>
+      <w:r>
+        <w:rPr>
+          <w:rFonts w:hint="eastAsia"/>
+        </w:rPr>
+        <w:t>特征</w:t>
+      </w:r>
+      <w:r>
+        <w:rPr>
+          <w:rFonts w:hint="eastAsia"/>
+        </w:rPr>
+        <w:t>点</w:t>
+      </w:r>
+      <w:r>
+        <w:rPr>
+          <w:rFonts w:hint="eastAsia"/>
+        </w:rPr>
+        <w:t>的坐标</w:t>
+      </w:r>
+      <w:r>
+        <w:rPr>
+          <w:rFonts w:hint="eastAsia"/>
+        </w:rPr>
+        <w:t>，</w:t>
+      </w:r>
+      <w:r>
+        <w:rPr>
+          <w:rFonts w:hint="eastAsia"/>
+        </w:rPr>
+        <w:t>以及这一帧中</w:t>
+      </w:r>
+      <w:r>
+        <w:rPr>
+          <w:rFonts w:hint="eastAsia"/>
+        </w:rPr>
+        <w:t>物体的</w:t>
+      </w:r>
+      <w:r>
+        <w:rPr>
+          <w:rFonts w:hint="eastAsia"/>
+        </w:rPr>
+        <w:t>n</w:t>
+      </w:r>
+      <w:r>
+        <w:rPr>
+          <w:rFonts w:hint="eastAsia"/>
+        </w:rPr>
+        <w:t>个</w:t>
+      </w:r>
+      <w:r>
+        <w:rPr>
+          <w:rFonts w:hint="eastAsia"/>
+        </w:rPr>
+        <w:t>特征</w:t>
+      </w:r>
+      <w:r>
+        <w:rPr>
+          <w:rFonts w:hint="eastAsia"/>
+        </w:rPr>
+        <w:t>点的坐标，就可以</w:t>
+      </w:r>
+      <w:r>
+        <w:rPr>
+          <w:rFonts w:hint="eastAsia"/>
+        </w:rPr>
+        <w:t>用来估计</w:t>
+      </w:r>
+      <w:r>
+        <w:rPr>
+          <w:rFonts w:hint="eastAsia"/>
+        </w:rPr>
+        <w:t>物体在两帧之间的</w:t>
+      </w:r>
+      <w:r>
+        <w:rPr>
+          <w:rFonts w:hint="eastAsia"/>
+        </w:rPr>
+        <w:t>变换。</w:t>
+      </w:r>
+      <w:r>
+        <w:t>n</w:t>
+      </w:r>
+      <w:r>
+        <w:rPr>
+          <w:rFonts w:hint="eastAsia"/>
+        </w:rPr>
+        <w:t>越大，</w:t>
+      </w:r>
+      <w:r>
+        <w:rPr>
+          <w:rFonts w:hint="eastAsia"/>
+        </w:rPr>
+        <w:t>能够估计的变换的自由度越大</w:t>
+      </w:r>
+      <w:r>
+        <w:rPr>
+          <w:rFonts w:hint="eastAsia"/>
+        </w:rPr>
+        <w:t>。当</w:t>
+      </w:r>
+      <w:r>
+        <w:rPr>
+          <w:rFonts w:hint="eastAsia"/>
+        </w:rPr>
+        <w:t>n</w:t>
+      </w:r>
+      <w:r>
+        <w:rPr>
+          <w:rFonts w:hint="eastAsia"/>
+        </w:rPr>
+        <w:t>大于等于</w:t>
+      </w:r>
+      <w:r>
+        <w:rPr>
+          <w:rFonts w:hint="eastAsia"/>
+        </w:rPr>
+        <w:t>4</w:t>
+      </w:r>
+      <w:r>
+        <w:rPr>
+          <w:rFonts w:hint="eastAsia"/>
+        </w:rPr>
+        <w:t>时，可以去估计自由度最多的投影变换。</w:t>
+      </w:r>
+      <w:r>
+        <w:rPr>
+          <w:rFonts w:hint="eastAsia"/>
+        </w:rPr>
+        <w:t>由于求解变换时除了满足</w:t>
+      </w:r>
+      <w:r>
+        <w:rPr>
+          <w:rFonts w:hint="eastAsia"/>
+        </w:rPr>
+        <w:t>n</w:t>
+      </w:r>
+      <w:r>
+        <w:rPr>
+          <w:rFonts w:hint="eastAsia"/>
+        </w:rPr>
+        <w:t>的底线要求，还要求估计出的变换</w:t>
+      </w:r>
+      <w:r>
+        <w:rPr>
+          <w:rFonts w:hint="eastAsia"/>
+        </w:rPr>
+        <w:t>H</w:t>
+      </w:r>
+      <w:r>
+        <w:rPr>
+          <w:rFonts w:hint="eastAsia"/>
         </w:rPr>
         <w:t>的</w:t>
       </w:r>
       <w:r>
         <w:rPr>
           <w:rFonts w:hint="eastAsia"/>
-          <w:iCs/>
-        </w:rPr>
-        <w:t>排名越高。</w:t>
-      </w:r>
-      <w:r>
-        <w:rPr>
-          <w:rFonts w:hint="eastAsia"/>
-          <w:iCs/>
-        </w:rPr>
-        <w:t>排序准则是，首先希望</w:t>
-      </w:r>
-      <w:proofErr w:type="gramStart"/>
-      <w:r>
-        <w:rPr>
-          <w:rFonts w:hint="eastAsia"/>
-          <w:iCs/>
-        </w:rPr>
-        <w:t>这个角点比</w:t>
-      </w:r>
-      <w:proofErr w:type="gramEnd"/>
-      <w:r>
-        <w:rPr>
-          <w:rFonts w:hint="eastAsia"/>
-          <w:iCs/>
-        </w:rPr>
-        <w:t>其</w:t>
-      </w:r>
-      <w:r>
-        <w:rPr>
-          <w:rFonts w:hint="eastAsia"/>
-          <w:iCs/>
+        </w:rPr>
+        <w:t>inlier</w:t>
+      </w:r>
+      <w:r>
+        <w:rPr>
+          <w:rFonts w:hint="eastAsia"/>
+        </w:rPr>
+        <w:t>不太少，因此实验中</w:t>
+      </w:r>
+      <w:r>
+        <w:rPr>
+          <w:rFonts w:hint="eastAsia"/>
+        </w:rPr>
+        <w:t>n</w:t>
+      </w:r>
+      <w:r>
+        <w:rPr>
+          <w:rFonts w:hint="eastAsia"/>
+        </w:rPr>
+        <w:t>一般取</w:t>
+      </w:r>
+      <w:r>
+        <w:rPr>
+          <w:rFonts w:hint="eastAsia"/>
         </w:rPr>
         <w:t>8</w:t>
       </w:r>
       <w:r>
         <w:rPr>
           <w:rFonts w:hint="eastAsia"/>
-          <w:iCs/>
-        </w:rPr>
-        <w:t>邻域内尽量多的点的响应更大</w:t>
-      </w:r>
-      <w:r>
-        <w:rPr>
-          <w:rFonts w:hint="eastAsia"/>
-          <w:iCs/>
-        </w:rPr>
-        <w:t>，其次希望</w:t>
-      </w:r>
-      <w:r>
-        <w:rPr>
-          <w:rFonts w:hint="eastAsia"/>
-          <w:iCs/>
-        </w:rPr>
-        <w:t>这个点的响应的数值越大越好。</w:t>
-      </w:r>
-      <w:r>
-        <w:rPr>
-          <w:rFonts w:hint="eastAsia"/>
-          <w:iCs/>
-        </w:rPr>
-        <w:t>我们选取排名中前</w:t>
-      </w:r>
-      <w:r>
-        <w:rPr>
-          <w:rFonts w:hint="eastAsia"/>
-          <w:iCs/>
-        </w:rPr>
-        <w:t>n</w:t>
-      </w:r>
-      <w:proofErr w:type="gramStart"/>
-      <w:r>
-        <w:rPr>
-          <w:rFonts w:hint="eastAsia"/>
-          <w:iCs/>
-        </w:rPr>
-        <w:t>个</w:t>
-      </w:r>
-      <w:proofErr w:type="gramEnd"/>
-      <w:r>
-        <w:rPr>
-          <w:rFonts w:hint="eastAsia"/>
-          <w:iCs/>
-        </w:rPr>
-        <w:t>作为检测出来待追踪的特征点，其中</w:t>
-      </w:r>
-      <w:r>
-        <w:rPr>
-          <w:rFonts w:hint="eastAsia"/>
-          <w:iCs/>
-        </w:rPr>
-        <w:t>n</w:t>
-      </w:r>
-      <w:r>
-        <w:rPr>
-          <w:rFonts w:hint="eastAsia"/>
-          <w:iCs/>
-        </w:rPr>
-        <w:t>是需要调节的参数。</w:t>
+        </w:rPr>
+        <w:t>或更大。</w:t>
       </w:r>
     </w:p>
     <w:p/>
     <w:p>
       <w:r>
-        <w:t>b.</w:t>
-      </w:r>
-      <w:r>
-        <w:t>特征追踪</w:t>
-      </w:r>
-    </w:p>
-    <w:p>
-      <w:r>
-        <w:t>检测完</w:t>
-      </w:r>
-      <w:r>
-        <w:t>n</w:t>
-      </w:r>
-      <w:proofErr w:type="gramStart"/>
-      <w:r>
-        <w:t>个</w:t>
-      </w:r>
-      <w:proofErr w:type="gramEnd"/>
-      <w:r>
-        <w:t>待追踪的特征点以后</w:t>
-      </w:r>
-      <w:r>
-        <w:rPr>
-          <w:rFonts w:hint="eastAsia"/>
-        </w:rPr>
-        <w:t>，</w:t>
-      </w:r>
-      <w:r>
-        <w:rPr>
-          <w:rFonts w:hint="eastAsia"/>
-        </w:rPr>
-        <w:t>需要对特征点进行追踪。论文中没有明确指出追踪使用的方法，</w:t>
-      </w:r>
-      <w:r>
-        <w:t>我们</w:t>
-      </w:r>
-      <w:r>
-        <w:t>选择</w:t>
-      </w:r>
-      <w:r>
-        <w:t>使用</w:t>
-      </w:r>
-      <w:r>
-        <w:t>LK</w:t>
-      </w:r>
-      <w:r>
-        <w:t>光流法对特征点进行追踪</w:t>
+        <w:t>d.</w:t>
+      </w:r>
+      <w:r>
+        <w:t>边界修正</w:t>
+      </w:r>
+    </w:p>
+    <w:p>
+      <w:r>
+        <w:rPr>
+          <w:rFonts w:hint="eastAsia"/>
+        </w:rPr>
+        <w:t>估计出变换</w:t>
+      </w:r>
+      <w:r>
+        <w:rPr>
+          <w:rFonts w:hint="eastAsia"/>
+        </w:rPr>
+        <w:t>H</w:t>
+      </w:r>
+      <w:r>
+        <w:rPr>
+          <w:rFonts w:hint="eastAsia"/>
+        </w:rPr>
+        <w:t>以后，就已经能</w:t>
+      </w:r>
+      <w:r>
+        <w:rPr>
+          <w:rFonts w:hint="eastAsia"/>
+        </w:rPr>
+        <w:t>通过上一帧物体的轮廓</w:t>
+      </w:r>
+      <w:r>
+        <w:rPr>
+          <w:rFonts w:hint="eastAsia"/>
+        </w:rPr>
+        <w:t>点</w:t>
+      </w:r>
+      <w:r>
+        <w:rPr>
+          <w:rFonts w:hint="eastAsia"/>
+        </w:rPr>
+        <w:t>，获得</w:t>
+      </w:r>
+      <w:r>
+        <w:rPr>
+          <w:rFonts w:hint="eastAsia"/>
+        </w:rPr>
+        <w:t>这一帧物体的</w:t>
+      </w:r>
+      <w:r>
+        <w:rPr>
+          <w:rFonts w:hint="eastAsia"/>
+        </w:rPr>
+        <w:t>轮廓</w:t>
+      </w:r>
+      <w:r>
+        <w:rPr>
+          <w:rFonts w:hint="eastAsia"/>
+        </w:rPr>
+        <w:t>点</w:t>
       </w:r>
       <w:r>
         <w:rPr>
@@ -1391,546 +2169,12 @@
         </w:rPr>
         <w:t>。</w:t>
       </w:r>
-    </w:p>
-    <w:p/>
-    <w:p>
-      <w:r>
-        <w:rPr>
-          <w:rFonts w:hint="eastAsia"/>
-        </w:rPr>
-        <w:t>LK</w:t>
-      </w:r>
-      <w:r>
-        <w:t>光流法的思想是</w:t>
-      </w:r>
-      <w:r>
-        <w:rPr>
-          <w:rFonts w:hint="eastAsia"/>
-        </w:rPr>
-        <w:t>，</w:t>
-      </w:r>
-      <w:r>
-        <w:t>对于</w:t>
-      </w:r>
-      <w:r>
-        <w:t>一帧图像中的</w:t>
-      </w:r>
-      <w:r>
-        <w:t>一组像素点</w:t>
-      </w:r>
-      <w:r>
-        <w:rPr>
-          <w:rFonts w:hint="eastAsia"/>
-        </w:rPr>
-        <w:t>，</w:t>
-      </w:r>
-      <w:r>
-        <w:rPr>
-          <w:rFonts w:hint="eastAsia"/>
-        </w:rPr>
-        <w:t>将这组点的灰度矩</w:t>
-      </w:r>
-      <w:r>
-        <w:rPr>
-          <w:rFonts w:hint="eastAsia"/>
-        </w:rPr>
-        <w:t>阵在</w:t>
-      </w:r>
-      <w:r>
-        <w:rPr>
-          <w:rFonts w:hint="eastAsia"/>
-        </w:rPr>
-        <w:t>这</w:t>
-      </w:r>
-      <w:r>
-        <w:rPr>
-          <w:rFonts w:hint="eastAsia"/>
-        </w:rPr>
-        <w:t>一帧图像对应位置的一定范围内进行移动，检查</w:t>
-      </w:r>
-      <w:r>
-        <w:rPr>
-          <w:rFonts w:hint="eastAsia"/>
-        </w:rPr>
-        <w:t>能够对应位置灰度的均方误差，误差最小的地方</w:t>
-      </w:r>
-      <w:r>
-        <w:rPr>
-          <w:rFonts w:hint="eastAsia"/>
-        </w:rPr>
-        <w:t>即为匹配的位置。两个匹配位置之差即为该点的光流向量。</w:t>
-      </w:r>
-      <w:r>
-        <w:rPr>
-          <w:rFonts w:hint="eastAsia"/>
-        </w:rPr>
-        <w:t>光流向量可以认为是对一个像素的运动进行了估计。</w:t>
-      </w:r>
-      <w:r>
-        <w:rPr>
-          <w:rFonts w:hint="eastAsia"/>
-        </w:rPr>
-        <w:t>但是实验中发现直接使用原始的</w:t>
-      </w:r>
-      <w:r>
-        <w:rPr>
-          <w:rFonts w:hint="eastAsia"/>
-        </w:rPr>
-        <w:t>LK</w:t>
-      </w:r>
-      <w:r>
-        <w:rPr>
-          <w:rFonts w:hint="eastAsia"/>
-        </w:rPr>
-        <w:t>光流法，</w:t>
-      </w:r>
-      <w:r>
-        <w:rPr>
-          <w:rFonts w:hint="eastAsia"/>
-        </w:rPr>
-        <w:t>跑</w:t>
-      </w:r>
-      <w:r>
-        <w:rPr>
-          <w:rFonts w:hint="eastAsia"/>
-        </w:rPr>
-        <w:t>10</w:t>
-      </w:r>
-      <w:r>
-        <w:rPr>
-          <w:rFonts w:hint="eastAsia"/>
-        </w:rPr>
-        <w:t>帧左右，轮廓就</w:t>
-      </w:r>
-      <w:r>
-        <w:rPr>
-          <w:rFonts w:hint="eastAsia"/>
-        </w:rPr>
-        <w:t>会</w:t>
-      </w:r>
-      <w:r>
-        <w:rPr>
-          <w:rFonts w:hint="eastAsia"/>
-        </w:rPr>
-        <w:t>开始出现偏差</w:t>
-      </w:r>
-      <w:r>
-        <w:rPr>
-          <w:rFonts w:hint="eastAsia"/>
-        </w:rPr>
-        <w:t>。</w:t>
-      </w:r>
-      <w:r>
-        <w:rPr>
-          <w:rFonts w:hint="eastAsia"/>
-        </w:rPr>
-        <w:t>主要原因</w:t>
-      </w:r>
-      <w:r>
-        <w:rPr>
-          <w:rFonts w:hint="eastAsia"/>
-        </w:rPr>
-        <w:t>可能在于</w:t>
-      </w:r>
-      <w:r>
-        <w:rPr>
-          <w:rFonts w:hint="eastAsia"/>
-        </w:rPr>
-        <w:t>LK</w:t>
-      </w:r>
-      <w:r>
-        <w:rPr>
-          <w:rFonts w:hint="eastAsia"/>
-        </w:rPr>
-        <w:t>光流法中</w:t>
-      </w:r>
-      <w:r>
-        <w:rPr>
-          <w:rFonts w:hint="eastAsia"/>
-        </w:rPr>
-        <w:t>搜索范围这一</w:t>
-      </w:r>
-      <w:r>
-        <w:rPr>
-          <w:rFonts w:hint="eastAsia"/>
-        </w:rPr>
-        <w:t>参数的选取与图像的分辨率有较大关系，参数不好调，追踪结果也不够健壮。</w:t>
-      </w:r>
-      <w:r>
-        <w:rPr>
-          <w:rFonts w:hint="eastAsia"/>
-        </w:rPr>
-        <w:t>搜索范围过小，无法追踪高速运动的物体，搜索范围过大，匹配错误的可能性会增加，并且时间开销会增大。</w:t>
-      </w:r>
-    </w:p>
-    <w:p/>
-    <w:p>
-      <w:r>
-        <w:t>因此最终</w:t>
-      </w:r>
-      <w:r>
-        <w:t>我们</w:t>
-      </w:r>
-      <w:r>
-        <w:t>选用了</w:t>
-      </w:r>
-      <w:r>
-        <w:t>LK</w:t>
-      </w:r>
-      <w:r>
-        <w:t>金字塔进行特征追踪</w:t>
-      </w:r>
-      <w:r>
-        <w:rPr>
-          <w:rFonts w:hint="eastAsia"/>
-        </w:rPr>
-        <w:t>。</w:t>
-      </w:r>
-      <w:r>
-        <w:rPr>
-          <w:rFonts w:hint="eastAsia"/>
-        </w:rPr>
-        <w:t>LK</w:t>
-      </w:r>
-      <w:r>
-        <w:rPr>
-          <w:rFonts w:hint="eastAsia"/>
-        </w:rPr>
-        <w:t>金字塔对图像金字塔的每一层进行</w:t>
-      </w:r>
-      <w:r>
-        <w:rPr>
-          <w:rFonts w:hint="eastAsia"/>
-        </w:rPr>
-        <w:t>光流计算，上一层计算出来的残差交由下一层计算</w:t>
-      </w:r>
-      <w:r>
-        <w:rPr>
-          <w:rFonts w:hint="eastAsia"/>
-        </w:rPr>
-        <w:t>，这样每一层的搜索范围都不需要很大，也能达到追踪高速物体的效果</w:t>
-      </w:r>
-      <w:r>
-        <w:rPr>
-          <w:rFonts w:hint="eastAsia"/>
-        </w:rPr>
-        <w:t>，并且追踪的准确率较高</w:t>
-      </w:r>
-      <w:r>
-        <w:rPr>
-          <w:rFonts w:hint="eastAsia"/>
-        </w:rPr>
-        <w:t>。</w:t>
-      </w:r>
-    </w:p>
-    <w:p/>
-    <w:p>
-      <w:r>
-        <w:t>c.</w:t>
-      </w:r>
-      <w:r>
-        <w:t>求解</w:t>
-      </w:r>
-      <w:r>
-        <w:t>变换</w:t>
-      </w:r>
-    </w:p>
-    <w:p>
-      <w:r>
-        <w:rPr>
-          <w:rFonts w:hint="eastAsia"/>
-        </w:rPr>
-        <w:t>获得了前一帧中</w:t>
-      </w:r>
-      <w:r>
-        <w:rPr>
-          <w:rFonts w:hint="eastAsia"/>
-        </w:rPr>
-        <w:t>物体的</w:t>
-      </w:r>
-      <w:r>
-        <w:rPr>
-          <w:rFonts w:hint="eastAsia"/>
-        </w:rPr>
-        <w:t>n</w:t>
-      </w:r>
-      <w:proofErr w:type="gramStart"/>
-      <w:r>
-        <w:rPr>
-          <w:rFonts w:hint="eastAsia"/>
-        </w:rPr>
-        <w:t>个</w:t>
-      </w:r>
-      <w:proofErr w:type="gramEnd"/>
-      <w:r>
-        <w:rPr>
-          <w:rFonts w:hint="eastAsia"/>
-        </w:rPr>
-        <w:t>特征</w:t>
-      </w:r>
-      <w:r>
-        <w:rPr>
-          <w:rFonts w:hint="eastAsia"/>
-        </w:rPr>
-        <w:t>点</w:t>
-      </w:r>
-      <w:r>
-        <w:rPr>
-          <w:rFonts w:hint="eastAsia"/>
-        </w:rPr>
-        <w:t>的坐标</w:t>
-      </w:r>
-      <w:r>
-        <w:rPr>
-          <w:rFonts w:hint="eastAsia"/>
-        </w:rPr>
-        <w:t>，</w:t>
-      </w:r>
-      <w:r>
-        <w:rPr>
-          <w:rFonts w:hint="eastAsia"/>
-        </w:rPr>
-        <w:t>以及这一帧中</w:t>
-      </w:r>
-      <w:r>
-        <w:rPr>
-          <w:rFonts w:hint="eastAsia"/>
-        </w:rPr>
-        <w:t>物体的</w:t>
-      </w:r>
-      <w:r>
-        <w:rPr>
-          <w:rFonts w:hint="eastAsia"/>
-        </w:rPr>
-        <w:t>n</w:t>
-      </w:r>
-      <w:proofErr w:type="gramStart"/>
-      <w:r>
-        <w:rPr>
-          <w:rFonts w:hint="eastAsia"/>
-        </w:rPr>
-        <w:t>个</w:t>
-      </w:r>
-      <w:proofErr w:type="gramEnd"/>
-      <w:r>
-        <w:rPr>
-          <w:rFonts w:hint="eastAsia"/>
-        </w:rPr>
-        <w:t>特征</w:t>
-      </w:r>
-      <w:r>
-        <w:rPr>
-          <w:rFonts w:hint="eastAsia"/>
-        </w:rPr>
-        <w:t>点的坐标，就可以</w:t>
-      </w:r>
-      <w:r>
-        <w:rPr>
-          <w:rFonts w:hint="eastAsia"/>
-        </w:rPr>
-        <w:t>用来估计</w:t>
-      </w:r>
-      <w:r>
-        <w:rPr>
-          <w:rFonts w:hint="eastAsia"/>
-        </w:rPr>
-        <w:t>物体在两帧之间的</w:t>
-      </w:r>
-      <w:r>
-        <w:rPr>
-          <w:rFonts w:hint="eastAsia"/>
-        </w:rPr>
-        <w:t>变换。</w:t>
-      </w:r>
-      <w:r>
-        <w:t>n</w:t>
-      </w:r>
-      <w:r>
-        <w:rPr>
-          <w:rFonts w:hint="eastAsia"/>
-        </w:rPr>
-        <w:t>越大，</w:t>
-      </w:r>
-      <w:r>
-        <w:rPr>
-          <w:rFonts w:hint="eastAsia"/>
-        </w:rPr>
-        <w:t>能够估计的变换的自由度越大</w:t>
-      </w:r>
-      <w:r>
-        <w:rPr>
-          <w:rFonts w:hint="eastAsia"/>
-        </w:rPr>
-        <w:t>。当</w:t>
-      </w:r>
-      <w:r>
-        <w:rPr>
-          <w:rFonts w:hint="eastAsia"/>
-        </w:rPr>
-        <w:t>n</w:t>
-      </w:r>
-      <w:r>
-        <w:rPr>
-          <w:rFonts w:hint="eastAsia"/>
-        </w:rPr>
-        <w:t>大于等于</w:t>
-      </w:r>
-      <w:r>
-        <w:rPr>
-          <w:rFonts w:hint="eastAsia"/>
-        </w:rPr>
-        <w:t>4</w:t>
-      </w:r>
-      <w:r>
-        <w:rPr>
-          <w:rFonts w:hint="eastAsia"/>
-        </w:rPr>
-        <w:t>时，可以去估计自由度最多的投影变换。</w:t>
-      </w:r>
-      <w:r>
-        <w:rPr>
-          <w:rFonts w:hint="eastAsia"/>
-        </w:rPr>
-        <w:t>由于求解变换时除了满足</w:t>
-      </w:r>
-      <w:r>
-        <w:rPr>
-          <w:rFonts w:hint="eastAsia"/>
-        </w:rPr>
-        <w:t>n</w:t>
-      </w:r>
-      <w:r>
-        <w:rPr>
-          <w:rFonts w:hint="eastAsia"/>
-        </w:rPr>
-        <w:t>的底线要求，还要求估计出的变换</w:t>
-      </w:r>
-      <w:r>
-        <w:rPr>
-          <w:rFonts w:hint="eastAsia"/>
-        </w:rPr>
-        <w:t>H</w:t>
-      </w:r>
-      <w:r>
-        <w:rPr>
-          <w:rFonts w:hint="eastAsia"/>
-        </w:rPr>
-        <w:t>的</w:t>
-      </w:r>
-      <w:r>
-        <w:rPr>
-          <w:rFonts w:hint="eastAsia"/>
-        </w:rPr>
-        <w:t>inlier</w:t>
-      </w:r>
-      <w:r>
-        <w:rPr>
-          <w:rFonts w:hint="eastAsia"/>
-        </w:rPr>
-        <w:t>不太少，因此实验中</w:t>
-      </w:r>
-      <w:r>
-        <w:rPr>
-          <w:rFonts w:hint="eastAsia"/>
-        </w:rPr>
-        <w:t>n</w:t>
-      </w:r>
-      <w:r>
-        <w:rPr>
-          <w:rFonts w:hint="eastAsia"/>
-        </w:rPr>
-        <w:t>一般取</w:t>
-      </w:r>
-      <w:r>
-        <w:rPr>
-          <w:rFonts w:hint="eastAsia"/>
-        </w:rPr>
-        <w:t>8</w:t>
-      </w:r>
-      <w:r>
-        <w:rPr>
-          <w:rFonts w:hint="eastAsia"/>
-        </w:rPr>
-        <w:t>或更大。</w:t>
-      </w:r>
-    </w:p>
-    <w:p/>
-    <w:p>
-      <w:r>
-        <w:t>d.</w:t>
-      </w:r>
-      <w:r>
-        <w:t>边界修正</w:t>
-      </w:r>
-    </w:p>
-    <w:p>
-      <w:r>
-        <w:rPr>
-          <w:rFonts w:hint="eastAsia"/>
-        </w:rPr>
-        <w:t>估计出变换</w:t>
-      </w:r>
-      <w:r>
-        <w:rPr>
-          <w:rFonts w:hint="eastAsia"/>
-        </w:rPr>
-        <w:t>H</w:t>
-      </w:r>
-      <w:r>
-        <w:rPr>
-          <w:rFonts w:hint="eastAsia"/>
-        </w:rPr>
-        <w:t>以后，就已经能</w:t>
-      </w:r>
-      <w:r>
-        <w:rPr>
-          <w:rFonts w:hint="eastAsia"/>
-        </w:rPr>
-        <w:t>通过上一帧物体的轮廓</w:t>
-      </w:r>
-      <w:r>
-        <w:rPr>
-          <w:rFonts w:hint="eastAsia"/>
-        </w:rPr>
-        <w:t>点</w:t>
-      </w:r>
-      <w:r>
-        <w:rPr>
-          <w:rFonts w:hint="eastAsia"/>
-        </w:rPr>
-        <w:t>，获得</w:t>
-      </w:r>
-      <w:r>
-        <w:rPr>
-          <w:rFonts w:hint="eastAsia"/>
-        </w:rPr>
-        <w:t>这一帧物体的</w:t>
-      </w:r>
-      <w:r>
-        <w:rPr>
-          <w:rFonts w:hint="eastAsia"/>
-        </w:rPr>
-        <w:t>轮廓</w:t>
-      </w:r>
-      <w:r>
-        <w:rPr>
-          <w:rFonts w:hint="eastAsia"/>
-        </w:rPr>
-        <w:t>点</w:t>
-      </w:r>
-      <w:r>
-        <w:rPr>
-          <w:rFonts w:hint="eastAsia"/>
-        </w:rPr>
-        <w:t>。</w:t>
-      </w:r>
       <w:r>
         <w:rPr>
           <w:rFonts w:hint="eastAsia"/>
         </w:rPr>
         <w:t>但是由于</w:t>
       </w:r>
-      <w:proofErr w:type="spellStart"/>
       <w:r>
         <w:rPr>
           <w:rFonts w:hint="eastAsia"/>
@@ -1940,7 +2184,6 @@
       <w:r>
         <w:t>ainting</w:t>
       </w:r>
-      <w:proofErr w:type="spellEnd"/>
       <w:r>
         <w:t>时对于轮廓点的准确度有较高的要求</w:t>
       </w:r>
@@ -2193,40 +2436,7 @@
     </w:p>
     <w:p>
       <w:r>
-        <w:lastRenderedPageBreak/>
-        <w:t xml:space="preserve">J. </w:t>
-      </w:r>
-      <w:proofErr w:type="spellStart"/>
-      <w:r>
-        <w:t>Herling</w:t>
-      </w:r>
-      <w:proofErr w:type="spellEnd"/>
-      <w:r>
-        <w:t xml:space="preserve"> and W. </w:t>
-      </w:r>
-      <w:proofErr w:type="spellStart"/>
-      <w:r>
-        <w:t>Broll</w:t>
-      </w:r>
-      <w:proofErr w:type="spellEnd"/>
-      <w:r>
-        <w:t xml:space="preserve">, "High-Quality Real-Time Video </w:t>
-      </w:r>
-      <w:proofErr w:type="spellStart"/>
-      <w:r>
-        <w:t>Inpaintingwith</w:t>
-      </w:r>
-      <w:proofErr w:type="spellEnd"/>
-      <w:r>
-        <w:t xml:space="preserve"> </w:t>
-      </w:r>
-      <w:proofErr w:type="spellStart"/>
-      <w:r>
-        <w:t>PixMix</w:t>
-      </w:r>
-      <w:proofErr w:type="spellEnd"/>
-      <w:r>
-        <w:t>," in IEEE Transactions on Visualization and Computer Graphics, vol. 20, no. 6, pp. 866-879, June 2014.</w:t>
+        <w:t>J. Herling and W. Broll, "High-Quality Real-Time Video Inpaintingwith PixMix," in IEEE Transactions on Visualization and Computer Graphics, vol. 20, no. 6, pp. 866-879, June 2014.</w:t>
       </w:r>
     </w:p>
     <w:p/>
@@ -2321,7 +2531,7 @@
 </file>
 
 <file path=word/styles.xml><?xml version="1.0" encoding="utf-8"?>
-<w:styles xmlns:mc="http://schemas.openxmlformats.org/markup-compatibility/2006" xmlns:r="http://schemas.openxmlformats.org/officeDocument/2006/relationships" xmlns:w="http://schemas.openxmlformats.org/wordprocessingml/2006/main" xmlns:w14="http://schemas.microsoft.com/office/word/2010/wordml" xmlns:w15="http://schemas.microsoft.com/office/word/2012/wordml" mc:Ignorable="w14 w15">
+<w:styles xmlns:mc="http://schemas.openxmlformats.org/markup-compatibility/2006" xmlns:r="http://schemas.openxmlformats.org/officeDocument/2006/relationships" xmlns:w="http://schemas.openxmlformats.org/wordprocessingml/2006/main" xmlns:w14="http://schemas.microsoft.com/office/word/2010/wordml" xmlns:w15="http://schemas.microsoft.com/office/word/2012/wordml" xmlns:w16se="http://schemas.microsoft.com/office/word/2015/wordml/symex" mc:Ignorable="w14 w15 w16se">
   <w:docDefaults>
     <w:rPrDefault>
       <w:rPr>
@@ -3011,7 +3221,7 @@
 </file>
 
 <file path=customXml/itemProps1.xml><?xml version="1.0" encoding="utf-8"?>
-<ds:datastoreItem xmlns:ds="http://schemas.openxmlformats.org/officeDocument/2006/customXml" ds:itemID="{44B69185-5CA6-4E61-BD14-45C89AA7143A}">
+<ds:datastoreItem xmlns:ds="http://schemas.openxmlformats.org/officeDocument/2006/customXml" ds:itemID="{2082AE83-EFCA-4D18-B928-AC581F9AB10F}">
   <ds:schemaRefs>
     <ds:schemaRef ds:uri="http://schemas.openxmlformats.org/officeDocument/2006/bibliography"/>
   </ds:schemaRefs>

</xml_diff>